<commit_message>
Introduction - indirect shade effects
</commit_message>
<xml_diff>
--- a/Introduction_rewrite.docx
+++ b/Introduction_rewrite.docx
@@ -387,9 +387,9 @@
           <w:szCs w:val="28"/>
         </w:rPr>
         <w:lastRenderedPageBreak/>
-        <w:t xml:space="preserve">A few overall thoughts on the intro: - I think you should try to be </w:t>
-      </w:r>
-      <w:proofErr w:type="gramStart"/>
+        <w:t xml:space="preserve">A few overall thoughts on the intro: - I think you should try to be more clear about Arabidopsis vs all plants. The level of </w:t>
+      </w:r>
+      <w:proofErr w:type="spellStart"/>
       <w:r>
         <w:rPr>
           <w:rStyle w:val="ng-binding"/>
@@ -398,9 +398,9 @@
           <w:sz w:val="28"/>
           <w:szCs w:val="28"/>
         </w:rPr>
-        <w:t>more clear</w:t>
-      </w:r>
-      <w:proofErr w:type="gramEnd"/>
+        <w:t>knowlege</w:t>
+      </w:r>
+      <w:proofErr w:type="spellEnd"/>
       <w:r>
         <w:rPr>
           <w:rStyle w:val="ng-binding"/>
@@ -409,7 +409,7 @@
           <w:sz w:val="28"/>
           <w:szCs w:val="28"/>
         </w:rPr>
-        <w:t xml:space="preserve"> about Arabidopsis vs all plants. The level of </w:t>
+        <w:t xml:space="preserve"> about mechanisms, genetic variation, developmental stages, and impact on performance are very different between Arabidopsis and other plants. I think you probably should have a section on SAR in all plants, a section on Arabidopsis specifically, and a section that relates your study in Arabidopsis to all plants (if that is a goal) - Justifying the NAM-QTL approach vs a mutant screen is tricky. I think we want to be careful here. NAM is useful for </w:t>
       </w:r>
       <w:proofErr w:type="spellStart"/>
       <w:r>
@@ -420,7 +420,7 @@
           <w:sz w:val="28"/>
           <w:szCs w:val="28"/>
         </w:rPr>
-        <w:t>knowlege</w:t>
+        <w:t>chracterizing</w:t>
       </w:r>
       <w:proofErr w:type="spellEnd"/>
       <w:r>
@@ -431,7 +431,7 @@
           <w:sz w:val="28"/>
           <w:szCs w:val="28"/>
         </w:rPr>
-        <w:t xml:space="preserve"> about mechanisms, genetic variation, developmental stages, and impact on performance are very different between Arabidopsis and other plants. I think you probably should have a section on SAR in all plants, a section on Arabidopsis specifically, and a section that relates your study in Arabidopsis to all plants (if that is a goal) - Justifying the NAM-QTL approach vs a mutant screen is tricky. I think we want to be careful here. NAM is useful for </w:t>
+        <w:t xml:space="preserve"> genetic architecture of a population, while bi-</w:t>
       </w:r>
       <w:proofErr w:type="spellStart"/>
       <w:r>
@@ -442,7 +442,7 @@
           <w:sz w:val="28"/>
           <w:szCs w:val="28"/>
         </w:rPr>
-        <w:t>chracterizing</w:t>
+        <w:t>parenatal</w:t>
       </w:r>
       <w:proofErr w:type="spellEnd"/>
       <w:r>
@@ -453,125 +453,93 @@
           <w:sz w:val="28"/>
           <w:szCs w:val="28"/>
         </w:rPr>
-        <w:t xml:space="preserve"> genetic architecture of a population, while bi-</w:t>
+        <w:t xml:space="preserve"> is useful for specific differences among two lines. mutant screens are more comprehensive, but maybe less relevant to useful variation. - I think that you should set up the developmental aspect to SAR better since that's a main point to your methods. Responses early in development could cause later developmental effects. Or there could be additional signaling and plasticity late in development. Distinguishing among these is a central goal</w:t>
+      </w:r>
+    </w:p>
+    <w:p>
+      <w:pPr>
+        <w:rPr>
+          <w:rFonts w:ascii="Calibri" w:hAnsi="Calibri" w:cs="Calibri"/>
+          <w:sz w:val="28"/>
+          <w:szCs w:val="28"/>
+        </w:rPr>
+      </w:pPr>
+    </w:p>
+    <w:p>
+      <w:pPr>
+        <w:rPr>
+          <w:rFonts w:ascii="Calibri" w:hAnsi="Calibri" w:cs="Calibri"/>
+          <w:sz w:val="28"/>
+          <w:szCs w:val="28"/>
+        </w:rPr>
+      </w:pPr>
+      <w:r>
+        <w:rPr>
+          <w:rFonts w:ascii="Calibri" w:hAnsi="Calibri" w:cs="Calibri"/>
+          <w:sz w:val="28"/>
+          <w:szCs w:val="28"/>
+        </w:rPr>
+        <w:t xml:space="preserve">Because plants are sessile organisms, their ability to monitor and adapt to the environment is essential to their fitness.  The light environment is one example of an environmental variable to keep track of because plants require light to photosynthesize. Changes to the light environment can impact fitness and development due to changes in photosynthetic output. Consequently, plants have evolved (1) photoreceptors to sense changes in the light environment and (2) developmental responses to optimize fitness under non-optimal light conditions. </w:t>
+      </w:r>
+    </w:p>
+    <w:p>
+      <w:pPr>
+        <w:rPr>
+          <w:rFonts w:ascii="Calibri" w:hAnsi="Calibri" w:cs="Calibri"/>
+          <w:sz w:val="28"/>
+          <w:szCs w:val="28"/>
+        </w:rPr>
+      </w:pPr>
+      <w:r>
+        <w:rPr>
+          <w:rFonts w:ascii="Calibri" w:hAnsi="Calibri" w:cs="Calibri"/>
+          <w:sz w:val="28"/>
+          <w:szCs w:val="28"/>
+        </w:rPr>
+        <w:t xml:space="preserve">The shade avoidance response (SAR) is an example of </w:t>
+      </w:r>
+      <w:r>
+        <w:rPr>
+          <w:rFonts w:ascii="Calibri" w:hAnsi="Calibri" w:cs="Calibri"/>
+          <w:sz w:val="28"/>
+          <w:szCs w:val="28"/>
+        </w:rPr>
+        <w:t>developmental and physiological reprogramming</w:t>
+      </w:r>
+      <w:r>
+        <w:rPr>
+          <w:rFonts w:ascii="Calibri" w:hAnsi="Calibri" w:cs="Calibri"/>
+          <w:sz w:val="28"/>
+          <w:szCs w:val="28"/>
+        </w:rPr>
+        <w:t xml:space="preserve"> in response to shading. Plant photoreceptors absorb a wide-range of spectra - e.g. red and blue - but will reflect far-red light. Consequently, shading by neighboring plants or light passing through a canopy will result in reduced red lighting and increased far-red absorption \cite{Casal2012ShadeAvoidance}. This change in the </w:t>
       </w:r>
       <w:proofErr w:type="spellStart"/>
       <w:r>
         <w:rPr>
-          <w:rStyle w:val="ng-binding"/>
-          <w:rFonts w:ascii="Calibri" w:hAnsi="Calibri" w:cs="Calibri"/>
-          <w:color w:val="3F3F3F"/>
-          <w:sz w:val="28"/>
-          <w:szCs w:val="28"/>
-        </w:rPr>
-        <w:t>parenatal</w:t>
+          <w:rFonts w:ascii="Calibri" w:hAnsi="Calibri" w:cs="Calibri"/>
+          <w:sz w:val="28"/>
+          <w:szCs w:val="28"/>
+        </w:rPr>
+        <w:t>red:far-red</w:t>
       </w:r>
       <w:proofErr w:type="spellEnd"/>
       <w:r>
         <w:rPr>
-          <w:rStyle w:val="ng-binding"/>
-          <w:rFonts w:ascii="Calibri" w:hAnsi="Calibri" w:cs="Calibri"/>
-          <w:color w:val="3F3F3F"/>
-          <w:sz w:val="28"/>
-          <w:szCs w:val="28"/>
-        </w:rPr>
-        <w:t xml:space="preserve"> is useful for specific differences among two lines. mutant screens are more comprehensive, but maybe less relevant to useful variation. - I think that you should set up the developmental aspect to SAR better since that's a main point to your methods. Responses early in development could cause later developmental effects. Or there could be additional signaling and plasticity late in development. Distinguishing among these is a central goal</w:t>
-      </w:r>
-    </w:p>
-    <w:p>
-      <w:pPr>
-        <w:rPr>
-          <w:rFonts w:ascii="Calibri" w:hAnsi="Calibri" w:cs="Calibri"/>
-          <w:sz w:val="28"/>
-          <w:szCs w:val="28"/>
-        </w:rPr>
-      </w:pPr>
-    </w:p>
-    <w:p>
-      <w:pPr>
-        <w:rPr>
-          <w:rFonts w:ascii="Calibri" w:hAnsi="Calibri" w:cs="Calibri"/>
-          <w:sz w:val="28"/>
-          <w:szCs w:val="28"/>
-        </w:rPr>
-      </w:pPr>
-      <w:r>
-        <w:rPr>
-          <w:rFonts w:ascii="Calibri" w:hAnsi="Calibri" w:cs="Calibri"/>
-          <w:sz w:val="28"/>
-          <w:szCs w:val="28"/>
-        </w:rPr>
-        <w:t xml:space="preserve">Because plants are sessile organisms, their ability to monitor and adapt to the environment is essential to their fitness.  The light environment is one example of an environmental variable to keep track of because plants require light to photosynthesize. Changes to the light environment can impact fitness and development due to changes in photosynthetic output. Consequently, plants have evolved (1) photoreceptors to sense changes in the light environment and (2) developmental responses to optimize fitness under non-optimal light conditions. </w:t>
-      </w:r>
-    </w:p>
-    <w:p>
-      <w:pPr>
-        <w:rPr>
-          <w:rFonts w:ascii="Calibri" w:hAnsi="Calibri" w:cs="Calibri"/>
-          <w:sz w:val="28"/>
-          <w:szCs w:val="28"/>
-        </w:rPr>
-      </w:pPr>
-      <w:r>
-        <w:rPr>
-          <w:rFonts w:ascii="Calibri" w:hAnsi="Calibri" w:cs="Calibri"/>
-          <w:sz w:val="28"/>
-          <w:szCs w:val="28"/>
-        </w:rPr>
-        <w:t xml:space="preserve">The shade avoidance response (SAR) is an example of </w:t>
-      </w:r>
-      <w:r>
-        <w:rPr>
-          <w:rFonts w:ascii="Calibri" w:hAnsi="Calibri" w:cs="Calibri"/>
-          <w:sz w:val="28"/>
-          <w:szCs w:val="28"/>
-        </w:rPr>
-        <w:t>developmental and physiological reprogramming</w:t>
-      </w:r>
-      <w:r>
-        <w:rPr>
-          <w:rFonts w:ascii="Calibri" w:hAnsi="Calibri" w:cs="Calibri"/>
-          <w:sz w:val="28"/>
-          <w:szCs w:val="28"/>
-        </w:rPr>
-        <w:t xml:space="preserve"> in response to shading. Plant photoreceptors absorb a wide-range of spectra - e.g. red and blue - but will reflect far-red light. Consequently, shading by neighboring plants or light passing through a canopy will result in reduced red lighting and increased far-red absorption \</w:t>
-      </w:r>
-      <w:proofErr w:type="gramStart"/>
-      <w:r>
-        <w:rPr>
-          <w:rFonts w:ascii="Calibri" w:hAnsi="Calibri" w:cs="Calibri"/>
-          <w:sz w:val="28"/>
-          <w:szCs w:val="28"/>
-        </w:rPr>
-        <w:t>cite{</w:t>
-      </w:r>
-      <w:proofErr w:type="gramEnd"/>
-      <w:r>
-        <w:rPr>
-          <w:rFonts w:ascii="Calibri" w:hAnsi="Calibri" w:cs="Calibri"/>
-          <w:sz w:val="28"/>
-          <w:szCs w:val="28"/>
-        </w:rPr>
-        <w:t xml:space="preserve">Casal2012ShadeAvoidance}. This change in the </w:t>
+          <w:rFonts w:ascii="Calibri" w:hAnsi="Calibri" w:cs="Calibri"/>
+          <w:sz w:val="28"/>
+          <w:szCs w:val="28"/>
+        </w:rPr>
+        <w:t xml:space="preserve"> ratio (RFR) of light is recognized by phytochromes, and shifts in the phytochrome equilibrium - between a red absorbing form and a far-red absorbing form - elicit downstream </w:t>
       </w:r>
       <w:proofErr w:type="spellStart"/>
-      <w:proofErr w:type="gramStart"/>
-      <w:r>
-        <w:rPr>
-          <w:rFonts w:ascii="Calibri" w:hAnsi="Calibri" w:cs="Calibri"/>
-          <w:sz w:val="28"/>
-          <w:szCs w:val="28"/>
-        </w:rPr>
-        <w:t>red:far</w:t>
-      </w:r>
-      <w:proofErr w:type="gramEnd"/>
-      <w:r>
-        <w:rPr>
-          <w:rFonts w:ascii="Calibri" w:hAnsi="Calibri" w:cs="Calibri"/>
-          <w:sz w:val="28"/>
-          <w:szCs w:val="28"/>
-        </w:rPr>
-        <w:t>-red</w:t>
+      <w:r>
+        <w:rPr>
+          <w:rFonts w:ascii="Calibri" w:hAnsi="Calibri" w:cs="Calibri"/>
+          <w:sz w:val="28"/>
+          <w:szCs w:val="28"/>
+        </w:rPr>
+        <w:t>transductional</w:t>
       </w:r>
       <w:proofErr w:type="spellEnd"/>
       <w:r>
@@ -580,7 +548,7 @@
           <w:sz w:val="28"/>
           <w:szCs w:val="28"/>
         </w:rPr>
-        <w:t xml:space="preserve"> ratio (RFR) of light is recognized by phytochromes, and shifts in the phytochrome equilibrium - between a red absorbing form and a far-red absorbing form - elicit downstream </w:t>
+        <w:t xml:space="preserve"> changes [A]. These </w:t>
       </w:r>
       <w:proofErr w:type="spellStart"/>
       <w:r>
@@ -598,43 +566,7 @@
           <w:sz w:val="28"/>
           <w:szCs w:val="28"/>
         </w:rPr>
-        <w:t xml:space="preserve"> changes [A]. These </w:t>
-      </w:r>
-      <w:proofErr w:type="spellStart"/>
-      <w:r>
-        <w:rPr>
-          <w:rFonts w:ascii="Calibri" w:hAnsi="Calibri" w:cs="Calibri"/>
-          <w:sz w:val="28"/>
-          <w:szCs w:val="28"/>
-        </w:rPr>
-        <w:t>transductional</w:t>
-      </w:r>
-      <w:proofErr w:type="spellEnd"/>
-      <w:r>
-        <w:rPr>
-          <w:rFonts w:ascii="Calibri" w:hAnsi="Calibri" w:cs="Calibri"/>
-          <w:sz w:val="28"/>
-          <w:szCs w:val="28"/>
-        </w:rPr>
-        <w:t xml:space="preserve"> changes result in developmental changes - such as petiole elongation, reduced branching [C], and accelerated flowering [D, </w:t>
-      </w:r>
-      <w:proofErr w:type="gramStart"/>
-      <w:r>
-        <w:rPr>
-          <w:rFonts w:ascii="Calibri" w:hAnsi="Calibri" w:cs="Calibri"/>
-          <w:sz w:val="28"/>
-          <w:szCs w:val="28"/>
-        </w:rPr>
-        <w:t>E]  -</w:t>
-      </w:r>
-      <w:proofErr w:type="gramEnd"/>
-      <w:r>
-        <w:rPr>
-          <w:rFonts w:ascii="Calibri" w:hAnsi="Calibri" w:cs="Calibri"/>
-          <w:sz w:val="28"/>
-          <w:szCs w:val="28"/>
-        </w:rPr>
-        <w:t xml:space="preserve"> that reduce current or future shading [A] \cite{Franklin2005PhytochromesPlants, Green-Tracewicz2011ShadePlant, Halliday1994PhytochromeRatio, Wollenberg2008AccelerationFlowering}.</w:t>
+        <w:t xml:space="preserve"> changes result in developmental changes - such as petiole elongation, reduced branching [C], and accelerated flowering [D, E]  - that reduce current or future shading [A] \cite{Franklin2005PhytochromesPlants, Green-Tracewicz2011ShadePlant, Halliday1994PhytochromeRatio, Wollenberg2008AccelerationFlowering}.</w:t>
       </w:r>
     </w:p>
     <w:p>
@@ -1406,25 +1338,7 @@
           <w:sz w:val="28"/>
           <w:szCs w:val="28"/>
         </w:rPr>
-        <w:t xml:space="preserve"> to maintain long-term promotion of elongation \</w:t>
-      </w:r>
-      <w:proofErr w:type="gramStart"/>
-      <w:r>
-        <w:rPr>
-          <w:rFonts w:ascii="Calibri" w:hAnsi="Calibri" w:cs="Calibri"/>
-          <w:sz w:val="28"/>
-          <w:szCs w:val="28"/>
-        </w:rPr>
-        <w:t>cite{</w:t>
-      </w:r>
-      <w:proofErr w:type="gramEnd"/>
-      <w:r>
-        <w:rPr>
-          <w:rFonts w:ascii="Calibri" w:hAnsi="Calibri" w:cs="Calibri"/>
-          <w:sz w:val="28"/>
-          <w:szCs w:val="28"/>
-        </w:rPr>
-        <w:t xml:space="preserve">Casal2012ShadeAvoidance}. A low R:FR ratio also leads to changes in hormone expression required for hypocotyl elongation. For instance, low R:FR increases free auxin levels and auxin signaling in the cotyledons \cite{Tao2008RapidPlants}, and also increases expression of auxin transporter genes (PIN3, PIN7) \cite{Friml2002LateralArabidopsis, Sieberer2000Post-transcriptionalAXR1, Devlin2007PhytochromeArabidopsis} and other auxin-related genes (IAA1, IAA3, etc.) \cite{Devlin2007PhytochromeArabidopsis}. DELLA </w:t>
+        <w:t xml:space="preserve"> to maintain long-term promotion of elongation \cite{Casal2012ShadeAvoidance}. A low R:FR ratio also leads to changes in hormone expression required for hypocotyl elongation. For instance, low R:FR increases free auxin levels and auxin signaling in the cotyledons \cite{Tao2008RapidPlants}, and also increases expression of auxin transporter genes (PIN3, PIN7) \cite{Friml2002LateralArabidopsis, Sieberer2000Post-transcriptionalAXR1, Devlin2007PhytochromeArabidopsis} and other auxin-related genes (IAA1, IAA3, etc.) \cite{Devlin2007PhytochromeArabidopsis}. DELLA </w:t>
       </w:r>
       <w:proofErr w:type="spellStart"/>
       <w:r>
@@ -1442,60 +1356,24 @@
           <w:sz w:val="28"/>
           <w:szCs w:val="28"/>
         </w:rPr>
-        <w:t xml:space="preserve"> - proteins that repress elongation - are also affected by changes in R:FR \</w:t>
-      </w:r>
-      <w:proofErr w:type="gramStart"/>
-      <w:r>
-        <w:rPr>
-          <w:rFonts w:ascii="Calibri" w:hAnsi="Calibri" w:cs="Calibri"/>
-          <w:sz w:val="28"/>
-          <w:szCs w:val="28"/>
-        </w:rPr>
-        <w:t>cite{</w:t>
-      </w:r>
-      <w:proofErr w:type="gramEnd"/>
-      <w:r>
-        <w:rPr>
-          <w:rFonts w:ascii="Calibri" w:hAnsi="Calibri" w:cs="Calibri"/>
-          <w:sz w:val="28"/>
-          <w:szCs w:val="28"/>
-        </w:rPr>
-        <w:t xml:space="preserve">Casal2012ShadeAvoidance, Devlin2007PhytochromeArabidopsis, Feng2008CoordinatedGibberellins}. In low R:FR and low blue light, DELLA proteins are degraded, leading to increased stem and hypocotyl growth. </w:t>
-      </w:r>
-    </w:p>
-    <w:p>
-      <w:pPr>
-        <w:rPr>
-          <w:rFonts w:ascii="Calibri" w:hAnsi="Calibri" w:cs="Calibri"/>
-          <w:sz w:val="28"/>
-          <w:szCs w:val="28"/>
-        </w:rPr>
-      </w:pPr>
-      <w:r>
-        <w:rPr>
-          <w:rFonts w:ascii="Calibri" w:hAnsi="Calibri" w:cs="Calibri"/>
-          <w:sz w:val="28"/>
-          <w:szCs w:val="28"/>
-        </w:rPr>
-        <w:t>The flowering pathway is also influenced by shading through regulation of flowering-related genes, and changes in these downstream genes result in accelerated flowering [A, I]. Players in the circadian clock pathway, such as CO and ELF3, are also influenced [A, I-K] \</w:t>
-      </w:r>
-      <w:proofErr w:type="gramStart"/>
-      <w:r>
-        <w:rPr>
-          <w:rFonts w:ascii="Calibri" w:hAnsi="Calibri" w:cs="Calibri"/>
-          <w:sz w:val="28"/>
-          <w:szCs w:val="28"/>
-        </w:rPr>
-        <w:t>cite{</w:t>
-      </w:r>
-      <w:proofErr w:type="gramEnd"/>
-      <w:r>
-        <w:rPr>
-          <w:rFonts w:ascii="Calibri" w:hAnsi="Calibri" w:cs="Calibri"/>
-          <w:sz w:val="28"/>
-          <w:szCs w:val="28"/>
-        </w:rPr>
-        <w:t xml:space="preserve">Casal2012ShadeAvoidance, Wollenberg2008AccelerationFlowering, Jimenez-Gomez2010NetworkArabidopsis, Coluccio2011GeneticRegulation}. The number of affected genes and pathways demonstrates the complexity of the </w:t>
+        <w:t xml:space="preserve"> - proteins that repress elongation - are also affected by changes in R:FR \cite{Casal2012ShadeAvoidance, Devlin2007PhytochromeArabidopsis, Feng2008CoordinatedGibberellins}. In low R:FR and low blue light, DELLA proteins are degraded, leading to increased stem and hypocotyl growth. </w:t>
+      </w:r>
+    </w:p>
+    <w:p>
+      <w:pPr>
+        <w:rPr>
+          <w:rFonts w:ascii="Calibri" w:hAnsi="Calibri" w:cs="Calibri"/>
+          <w:sz w:val="28"/>
+          <w:szCs w:val="28"/>
+        </w:rPr>
+      </w:pPr>
+      <w:r>
+        <w:rPr>
+          <w:rFonts w:ascii="Calibri" w:hAnsi="Calibri" w:cs="Calibri"/>
+          <w:sz w:val="28"/>
+          <w:szCs w:val="28"/>
+        </w:rPr>
+        <w:t xml:space="preserve">The flowering pathway is also influenced by shading through regulation of flowering-related genes, and changes in these downstream genes result in accelerated flowering [A, I]. Players in the circadian clock pathway, such as CO and ELF3, are also influenced [A, I-K] \cite{Casal2012ShadeAvoidance, Wollenberg2008AccelerationFlowering, Jimenez-Gomez2010NetworkArabidopsis, Coluccio2011GeneticRegulation}. The number of affected genes and pathways demonstrates the complexity of the </w:t>
       </w:r>
       <w:proofErr w:type="spellStart"/>
       <w:r>
@@ -1586,43 +1464,15 @@
           <w:sz w:val="28"/>
           <w:szCs w:val="28"/>
         </w:rPr>
-        <w:t xml:space="preserve">and novel </w:t>
-      </w:r>
-      <w:bookmarkStart w:id="0" w:name="_GoBack"/>
-      <w:bookmarkEnd w:id="0"/>
-      <w:r>
-        <w:rPr>
-          <w:rFonts w:ascii="Calibri" w:hAnsi="Calibri" w:cs="Calibri"/>
-          <w:sz w:val="28"/>
-          <w:szCs w:val="28"/>
-        </w:rPr>
-        <w:t xml:space="preserve">variants </w:t>
-      </w:r>
-      <w:r>
-        <w:rPr>
-          <w:rFonts w:ascii="Calibri" w:hAnsi="Calibri" w:cs="Calibri"/>
-          <w:sz w:val="28"/>
-          <w:szCs w:val="28"/>
-        </w:rPr>
-        <w:t>[B - F] \cite{Jimenez-Gomez2010NetworkArabidopsis, Coluccio2011GeneticRegulation, Filiault2012AResponse}. Quantitative trait loci (QTL) mapping studies, for instance, have implicated a circadian clock gene (ELF3) in the genetic architecture underlying the SAR \</w:t>
-      </w:r>
-      <w:proofErr w:type="gramStart"/>
-      <w:r>
-        <w:rPr>
-          <w:rFonts w:ascii="Calibri" w:hAnsi="Calibri" w:cs="Calibri"/>
-          <w:sz w:val="28"/>
-          <w:szCs w:val="28"/>
-        </w:rPr>
-        <w:t>cite{</w:t>
-      </w:r>
-      <w:proofErr w:type="gramEnd"/>
-      <w:r>
-        <w:rPr>
-          <w:rFonts w:ascii="Calibri" w:hAnsi="Calibri" w:cs="Calibri"/>
-          <w:sz w:val="28"/>
-          <w:szCs w:val="28"/>
-        </w:rPr>
-        <w:t>Jimenez-Gomez2010NetworkArabidopsis, Coluccio2011GeneticRegulation}.</w:t>
+        <w:t xml:space="preserve">and novel variants </w:t>
+      </w:r>
+      <w:r>
+        <w:rPr>
+          <w:rFonts w:ascii="Calibri" w:hAnsi="Calibri" w:cs="Calibri"/>
+          <w:sz w:val="28"/>
+          <w:szCs w:val="28"/>
+        </w:rPr>
+        <w:t>[B - F] \cite{Jimenez-Gomez2010NetworkArabidopsis, Coluccio2011GeneticRegulation, Filiault2012AResponse}. Quantitative trait loci (QTL) mapping studies, for instance, have implicated a circadian clock gene (ELF3) in the genetic architecture underlying the SAR \cite{Jimenez-Gomez2010NetworkArabidopsis, Coluccio2011GeneticRegulation}.</w:t>
       </w:r>
       <w:r>
         <w:rPr>
@@ -1654,25 +1504,7 @@
           <w:sz w:val="28"/>
           <w:szCs w:val="28"/>
         </w:rPr>
-        <w:t xml:space="preserve"> been shown to have huge natural genetic variation \</w:t>
-      </w:r>
-      <w:proofErr w:type="gramStart"/>
-      <w:r>
-        <w:rPr>
-          <w:rFonts w:ascii="Calibri" w:hAnsi="Calibri" w:cs="Calibri"/>
-          <w:sz w:val="28"/>
-          <w:szCs w:val="28"/>
-        </w:rPr>
-        <w:t>cite{</w:t>
-      </w:r>
-      <w:proofErr w:type="gramEnd"/>
-      <w:r>
-        <w:rPr>
-          <w:rFonts w:ascii="Calibri" w:hAnsi="Calibri" w:cs="Calibri"/>
-          <w:sz w:val="28"/>
-          <w:szCs w:val="28"/>
-        </w:rPr>
-        <w:t xml:space="preserve">Botto2002DifferentialAvoidance}, suggesting that the SAR is complex in terms of genetic architecture across multiple developmental stages. Taken </w:t>
+        <w:t xml:space="preserve"> been shown to have huge natural genetic variation \cite{Botto2002DifferentialAvoidance}, suggesting that the SAR is complex in terms of genetic architecture across multiple developmental stages. Taken </w:t>
       </w:r>
       <w:r>
         <w:rPr>
@@ -1717,75 +1549,336 @@
           <w:szCs w:val="28"/>
         </w:rPr>
       </w:pPr>
-      <w:r>
-        <w:rPr>
-          <w:rFonts w:ascii="Calibri" w:hAnsi="Calibri" w:cs="Calibri"/>
-          <w:sz w:val="28"/>
-          <w:szCs w:val="28"/>
-        </w:rPr>
-        <w:t>Despite this, the genetic mechanisms underlying natural variation in the SAR remain poorly understood, especially for later developmental traits. To date, there have only been a handful of experiments conducted to parse the genetic architecture of the SAR \</w:t>
-      </w:r>
-      <w:proofErr w:type="gramStart"/>
-      <w:r>
-        <w:rPr>
-          <w:rFonts w:ascii="Calibri" w:hAnsi="Calibri" w:cs="Calibri"/>
-          <w:sz w:val="28"/>
-          <w:szCs w:val="28"/>
-        </w:rPr>
-        <w:t>cite{</w:t>
-      </w:r>
-      <w:proofErr w:type="gramEnd"/>
-      <w:r>
-        <w:rPr>
-          <w:rFonts w:ascii="Calibri" w:hAnsi="Calibri" w:cs="Calibri"/>
-          <w:sz w:val="28"/>
-          <w:szCs w:val="28"/>
-        </w:rPr>
-        <w:t xml:space="preserve">Jimenez-Gomez2010NetworkArabidopsis, Coluccio2011GeneticRegulation, Filiault2012AResponse}, and only one for later developmental traits \cite{Jimenez-Gomez2010NetworkArabidopsis}. While traditional QTL mapping strategies have been successful in identifying candidate genes responsible for variation in the SAR, these studies are limited in scope due to limitations of genetic variation in the parental accessions. </w:t>
-      </w:r>
-    </w:p>
-    <w:p>
-      <w:pPr>
-        <w:rPr>
-          <w:rFonts w:ascii="Calibri" w:hAnsi="Calibri" w:cs="Calibri"/>
-          <w:sz w:val="28"/>
-          <w:szCs w:val="28"/>
-        </w:rPr>
-      </w:pPr>
-    </w:p>
-    <w:p>
-      <w:pPr>
-        <w:rPr>
-          <w:rFonts w:ascii="Calibri" w:hAnsi="Calibri" w:cs="Calibri"/>
-          <w:sz w:val="28"/>
-          <w:szCs w:val="28"/>
-        </w:rPr>
-      </w:pPr>
-      <w:r>
-        <w:rPr>
-          <w:rFonts w:ascii="Calibri" w:hAnsi="Calibri" w:cs="Calibri"/>
-          <w:sz w:val="28"/>
-          <w:szCs w:val="28"/>
-        </w:rPr>
-        <w:t>Instead of a traditional biparental population, we use a nested association mapping population (NAM) to combine the advantages of linkage analysis and association mapping \</w:t>
-      </w:r>
-      <w:proofErr w:type="gramStart"/>
-      <w:r>
-        <w:rPr>
-          <w:rFonts w:ascii="Calibri" w:hAnsi="Calibri" w:cs="Calibri"/>
-          <w:sz w:val="28"/>
-          <w:szCs w:val="28"/>
-        </w:rPr>
-        <w:t>cite{</w:t>
-      </w:r>
-      <w:proofErr w:type="gramEnd"/>
-      <w:r>
-        <w:rPr>
-          <w:rFonts w:ascii="Calibri" w:hAnsi="Calibri" w:cs="Calibri"/>
-          <w:sz w:val="28"/>
-          <w:szCs w:val="28"/>
-        </w:rPr>
-        <w:t>Yu2008GeneticMaize}. A NAM population has higher genetic diversity due to the increased number of founders; this consequently increases QTL mapping power and can detect QTL that have greater relevance to other populations.</w:t>
+      <w:bookmarkStart w:id="0" w:name="_GoBack"/>
+      <w:r>
+        <w:rPr>
+          <w:rFonts w:ascii="Calibri" w:hAnsi="Calibri" w:cs="Calibri"/>
+          <w:sz w:val="28"/>
+          <w:szCs w:val="28"/>
+        </w:rPr>
+        <w:t>Shade</w:t>
+      </w:r>
+      <w:r>
+        <w:rPr>
+          <w:rFonts w:ascii="Calibri" w:hAnsi="Calibri" w:cs="Calibri"/>
+          <w:sz w:val="28"/>
+          <w:szCs w:val="28"/>
+        </w:rPr>
+        <w:t xml:space="preserve"> </w:t>
+      </w:r>
+      <w:r>
+        <w:rPr>
+          <w:rFonts w:ascii="Calibri" w:hAnsi="Calibri" w:cs="Calibri"/>
+          <w:sz w:val="28"/>
+          <w:szCs w:val="28"/>
+        </w:rPr>
+        <w:t xml:space="preserve">effects are not strictly limited to </w:t>
+      </w:r>
+      <w:r>
+        <w:rPr>
+          <w:rFonts w:ascii="Calibri" w:hAnsi="Calibri" w:cs="Calibri"/>
+          <w:sz w:val="28"/>
+          <w:szCs w:val="28"/>
+        </w:rPr>
+        <w:t>the traits we observe</w:t>
+      </w:r>
+      <w:r>
+        <w:rPr>
+          <w:rFonts w:ascii="Calibri" w:hAnsi="Calibri" w:cs="Calibri"/>
+          <w:sz w:val="28"/>
+          <w:szCs w:val="28"/>
+        </w:rPr>
+        <w:t xml:space="preserve">, but </w:t>
+      </w:r>
+      <w:r>
+        <w:rPr>
+          <w:rFonts w:ascii="Calibri" w:hAnsi="Calibri" w:cs="Calibri"/>
+          <w:sz w:val="28"/>
+          <w:szCs w:val="28"/>
+        </w:rPr>
+        <w:t xml:space="preserve">there can be </w:t>
+      </w:r>
+      <w:bookmarkEnd w:id="0"/>
+      <w:r>
+        <w:rPr>
+          <w:rFonts w:ascii="Calibri" w:hAnsi="Calibri" w:cs="Calibri"/>
+          <w:sz w:val="28"/>
+          <w:szCs w:val="28"/>
+        </w:rPr>
+        <w:t>indirect effects</w:t>
+      </w:r>
+      <w:r>
+        <w:rPr>
+          <w:rFonts w:ascii="Calibri" w:hAnsi="Calibri" w:cs="Calibri"/>
+          <w:sz w:val="28"/>
+          <w:szCs w:val="28"/>
+        </w:rPr>
+        <w:t xml:space="preserve"> </w:t>
+      </w:r>
+      <w:r>
+        <w:rPr>
+          <w:rFonts w:ascii="Calibri" w:hAnsi="Calibri" w:cs="Calibri"/>
+          <w:sz w:val="28"/>
+          <w:szCs w:val="28"/>
+        </w:rPr>
+        <w:t>transmitted to later development and other traits</w:t>
+      </w:r>
+      <w:r>
+        <w:rPr>
+          <w:rFonts w:ascii="Calibri" w:hAnsi="Calibri" w:cs="Calibri"/>
+          <w:sz w:val="28"/>
+          <w:szCs w:val="28"/>
+        </w:rPr>
+        <w:t>. These indirect effects arise from developmental and physiological relationships between traits</w:t>
+      </w:r>
+      <w:r>
+        <w:rPr>
+          <w:rFonts w:ascii="Calibri" w:hAnsi="Calibri" w:cs="Calibri"/>
+          <w:sz w:val="28"/>
+          <w:szCs w:val="28"/>
+        </w:rPr>
+        <w:t xml:space="preserve">. </w:t>
+      </w:r>
+      <w:r>
+        <w:rPr>
+          <w:rFonts w:ascii="Calibri" w:hAnsi="Calibri" w:cs="Calibri"/>
+          <w:sz w:val="28"/>
+          <w:szCs w:val="28"/>
+        </w:rPr>
+        <w:t>For example, a higher leaf area index in tomato leads to increases in yield, due to higher levels of photosynthesis and carbon assimilates for plant growth (</w:t>
+      </w:r>
+      <w:proofErr w:type="spellStart"/>
+      <w:r>
+        <w:rPr>
+          <w:rFonts w:ascii="Calibri" w:hAnsi="Calibri" w:cs="Calibri"/>
+          <w:sz w:val="28"/>
+          <w:szCs w:val="28"/>
+        </w:rPr>
+        <w:t>Heuvelink</w:t>
+      </w:r>
+      <w:proofErr w:type="spellEnd"/>
+      <w:r>
+        <w:rPr>
+          <w:rFonts w:ascii="Calibri" w:hAnsi="Calibri" w:cs="Calibri"/>
+          <w:sz w:val="28"/>
+          <w:szCs w:val="28"/>
+        </w:rPr>
+        <w:t xml:space="preserve"> et al. 2004). </w:t>
+      </w:r>
+      <w:r>
+        <w:rPr>
+          <w:rFonts w:ascii="Calibri" w:hAnsi="Calibri" w:cs="Calibri"/>
+          <w:sz w:val="28"/>
+          <w:szCs w:val="28"/>
+        </w:rPr>
+        <w:t>Indirect effects of shade on plant reproduction have also been reported in velvetleaf (\</w:t>
+      </w:r>
+      <w:proofErr w:type="spellStart"/>
+      <w:r>
+        <w:rPr>
+          <w:rFonts w:ascii="Calibri" w:hAnsi="Calibri" w:cs="Calibri"/>
+          <w:sz w:val="28"/>
+          <w:szCs w:val="28"/>
+        </w:rPr>
+        <w:t>textit</w:t>
+      </w:r>
+      <w:proofErr w:type="spellEnd"/>
+      <w:r>
+        <w:rPr>
+          <w:rFonts w:ascii="Calibri" w:hAnsi="Calibri" w:cs="Calibri"/>
+          <w:sz w:val="28"/>
+          <w:szCs w:val="28"/>
+        </w:rPr>
+        <w:t xml:space="preserve">{Abutilon </w:t>
+      </w:r>
+      <w:proofErr w:type="spellStart"/>
+      <w:r>
+        <w:rPr>
+          <w:rFonts w:ascii="Calibri" w:hAnsi="Calibri" w:cs="Calibri"/>
+          <w:sz w:val="28"/>
+          <w:szCs w:val="28"/>
+        </w:rPr>
+        <w:t>theophrasti</w:t>
+      </w:r>
+      <w:proofErr w:type="spellEnd"/>
+      <w:r>
+        <w:rPr>
+          <w:rFonts w:ascii="Calibri" w:hAnsi="Calibri" w:cs="Calibri"/>
+          <w:sz w:val="28"/>
+          <w:szCs w:val="28"/>
+        </w:rPr>
+        <w:t>}) (</w:t>
+      </w:r>
+      <w:proofErr w:type="spellStart"/>
+      <w:r>
+        <w:rPr>
+          <w:rFonts w:ascii="Calibri" w:hAnsi="Calibri" w:cs="Calibri"/>
+          <w:sz w:val="28"/>
+          <w:szCs w:val="28"/>
+        </w:rPr>
+        <w:t>Weinig</w:t>
+      </w:r>
+      <w:proofErr w:type="spellEnd"/>
+      <w:r>
+        <w:rPr>
+          <w:rFonts w:ascii="Calibri" w:hAnsi="Calibri" w:cs="Calibri"/>
+          <w:sz w:val="28"/>
+          <w:szCs w:val="28"/>
+        </w:rPr>
+        <w:t xml:space="preserve"> 2000)</w:t>
+      </w:r>
+      <w:r>
+        <w:rPr>
+          <w:rFonts w:ascii="Calibri" w:hAnsi="Calibri" w:cs="Calibri"/>
+          <w:sz w:val="28"/>
+          <w:szCs w:val="28"/>
+        </w:rPr>
+        <w:t xml:space="preserve">. </w:t>
+      </w:r>
+      <w:proofErr w:type="spellStart"/>
+      <w:r>
+        <w:rPr>
+          <w:rFonts w:ascii="Calibri" w:hAnsi="Calibri" w:cs="Calibri"/>
+          <w:sz w:val="28"/>
+          <w:szCs w:val="28"/>
+        </w:rPr>
+        <w:t>Weinig</w:t>
+      </w:r>
+      <w:proofErr w:type="spellEnd"/>
+      <w:r>
+        <w:rPr>
+          <w:rFonts w:ascii="Calibri" w:hAnsi="Calibri" w:cs="Calibri"/>
+          <w:sz w:val="28"/>
+          <w:szCs w:val="28"/>
+        </w:rPr>
+        <w:t xml:space="preserve"> (2000) shows that elongation is modulated by the light environment, and this has indirect effects on fecundity</w:t>
+      </w:r>
+      <w:r>
+        <w:rPr>
+          <w:rFonts w:ascii="Calibri" w:hAnsi="Calibri" w:cs="Calibri"/>
+          <w:sz w:val="28"/>
+          <w:szCs w:val="28"/>
+        </w:rPr>
+        <w:t xml:space="preserve"> through biomass. </w:t>
+      </w:r>
+      <w:r>
+        <w:rPr>
+          <w:rFonts w:ascii="Calibri" w:hAnsi="Calibri" w:cs="Calibri"/>
+          <w:sz w:val="28"/>
+          <w:szCs w:val="28"/>
+        </w:rPr>
+        <w:t xml:space="preserve">Similarly, genetic effects can also be indirect, and genotype and environment can both influence later developmental trait variation through their effects on earlier development. Fournier-Level et al. (2013) shows that both genetic background and planting location contribute to life history variation, and that indirect QTL effect sizes were modulated by the environment (Fournier-Level et al. 2013). However, indirect effects of QTL have not been quantified in the context of the SAR before. Estimating indirect QTL effects can help us determine if the underlying genetics between early developmental SAR and later developmental SAR are distinct. </w:t>
+      </w:r>
+    </w:p>
+    <w:p>
+      <w:pPr>
+        <w:rPr>
+          <w:rFonts w:ascii="Calibri" w:hAnsi="Calibri" w:cs="Calibri"/>
+          <w:sz w:val="28"/>
+          <w:szCs w:val="28"/>
+        </w:rPr>
+      </w:pPr>
+    </w:p>
+    <w:p>
+      <w:pPr>
+        <w:rPr>
+          <w:rFonts w:ascii="Calibri" w:hAnsi="Calibri" w:cs="Calibri"/>
+          <w:sz w:val="28"/>
+          <w:szCs w:val="28"/>
+        </w:rPr>
+      </w:pPr>
+      <w:r>
+        <w:rPr>
+          <w:rFonts w:ascii="Calibri" w:hAnsi="Calibri" w:cs="Calibri"/>
+          <w:sz w:val="28"/>
+          <w:szCs w:val="28"/>
+        </w:rPr>
+        <w:t>Velvetleaf plants</w:t>
+      </w:r>
+      <w:r>
+        <w:rPr>
+          <w:rFonts w:ascii="Calibri" w:hAnsi="Calibri" w:cs="Calibri"/>
+          <w:sz w:val="28"/>
+          <w:szCs w:val="28"/>
+        </w:rPr>
+        <w:t xml:space="preserve"> grown in competitive </w:t>
+      </w:r>
+      <w:r>
+        <w:rPr>
+          <w:rFonts w:ascii="Calibri" w:hAnsi="Calibri" w:cs="Calibri"/>
+          <w:sz w:val="28"/>
+          <w:szCs w:val="28"/>
+        </w:rPr>
+        <w:t>environments displayed elongated internodes, which leads to a cost to the plant’s available carbon for allocation. This led to decreased biomass and subsequently lower fruit production than plants grown in noncompetitive environments.</w:t>
+      </w:r>
+      <w:r>
+        <w:rPr>
+          <w:rFonts w:ascii="Calibri" w:hAnsi="Calibri" w:cs="Calibri"/>
+          <w:sz w:val="28"/>
+          <w:szCs w:val="28"/>
+        </w:rPr>
+        <w:t xml:space="preserve"> </w:t>
+      </w:r>
+    </w:p>
+    <w:p>
+      <w:pPr>
+        <w:rPr>
+          <w:rFonts w:ascii="Calibri" w:hAnsi="Calibri" w:cs="Calibri"/>
+          <w:sz w:val="28"/>
+          <w:szCs w:val="28"/>
+        </w:rPr>
+      </w:pPr>
+    </w:p>
+    <w:p>
+      <w:pPr>
+        <w:rPr>
+          <w:rFonts w:ascii="Calibri" w:hAnsi="Calibri" w:cs="Calibri"/>
+          <w:sz w:val="28"/>
+          <w:szCs w:val="28"/>
+        </w:rPr>
+      </w:pPr>
+      <w:r>
+        <w:rPr>
+          <w:rFonts w:ascii="Calibri" w:hAnsi="Calibri" w:cs="Calibri"/>
+          <w:sz w:val="28"/>
+          <w:szCs w:val="28"/>
+        </w:rPr>
+        <w:t xml:space="preserve">Despite this, the genetic mechanisms underlying natural variation in the SAR remain poorly understood, especially for later developmental traits. To date, there have only been a handful of experiments conducted to parse the genetic architecture of the SAR \cite{Jimenez-Gomez2010NetworkArabidopsis, Coluccio2011GeneticRegulation, Filiault2012AResponse}, and only one for later developmental traits \cite{Jimenez-Gomez2010NetworkArabidopsis}. While </w:t>
+      </w:r>
+      <w:r>
+        <w:rPr>
+          <w:rFonts w:ascii="Calibri" w:hAnsi="Calibri" w:cs="Calibri"/>
+          <w:sz w:val="28"/>
+          <w:szCs w:val="28"/>
+        </w:rPr>
+        <w:lastRenderedPageBreak/>
+        <w:t xml:space="preserve">traditional QTL mapping strategies have been successful in identifying candidate genes responsible for variation in the SAR, these studies are limited in scope due to limitations of genetic variation in the parental accessions. </w:t>
+      </w:r>
+    </w:p>
+    <w:p>
+      <w:pPr>
+        <w:rPr>
+          <w:rFonts w:ascii="Calibri" w:hAnsi="Calibri" w:cs="Calibri"/>
+          <w:sz w:val="28"/>
+          <w:szCs w:val="28"/>
+        </w:rPr>
+      </w:pPr>
+    </w:p>
+    <w:p>
+      <w:pPr>
+        <w:rPr>
+          <w:rFonts w:ascii="Calibri" w:hAnsi="Calibri" w:cs="Calibri"/>
+          <w:sz w:val="28"/>
+          <w:szCs w:val="28"/>
+        </w:rPr>
+      </w:pPr>
+      <w:r>
+        <w:rPr>
+          <w:rFonts w:ascii="Calibri" w:hAnsi="Calibri" w:cs="Calibri"/>
+          <w:sz w:val="28"/>
+          <w:szCs w:val="28"/>
+        </w:rPr>
+        <w:t>Instead of a traditional biparental population, we use a nested association mapping population (NAM) to combine the advantages of linkage analysis and association mapping \cite{Yu2008GeneticMaize}. A NAM population has higher genetic diversity due to the increased number of founders; this consequently increases QTL mapping power and can detect QTL that have greater relevance to other populations.</w:t>
       </w:r>
     </w:p>
     <w:p>
@@ -1829,52 +1922,7 @@
           <w:sz w:val="28"/>
           <w:szCs w:val="28"/>
         </w:rPr>
-        <w:t xml:space="preserve"> in sun and shade path models. We discover that QTL effects are primarily indirect for later developmental </w:t>
-      </w:r>
-      <w:proofErr w:type="gramStart"/>
-      <w:r>
-        <w:rPr>
-          <w:rFonts w:ascii="Calibri" w:hAnsi="Calibri" w:cs="Calibri"/>
-          <w:sz w:val="28"/>
-          <w:szCs w:val="28"/>
-        </w:rPr>
-        <w:t>traits,  suggesting</w:t>
-      </w:r>
-      <w:proofErr w:type="gramEnd"/>
-      <w:r>
-        <w:rPr>
-          <w:rFonts w:ascii="Calibri" w:hAnsi="Calibri" w:cs="Calibri"/>
-          <w:sz w:val="28"/>
-          <w:szCs w:val="28"/>
-        </w:rPr>
-        <w:t xml:space="preserve"> that QTL effects on later developmental shade responses are primarily mediated by effects on earlier developmental traits. </w:t>
-      </w:r>
-      <w:proofErr w:type="gramStart"/>
-      <w:r>
-        <w:rPr>
-          <w:rFonts w:ascii="Calibri" w:hAnsi="Calibri" w:cs="Calibri"/>
-          <w:sz w:val="28"/>
-          <w:szCs w:val="28"/>
-        </w:rPr>
-        <w:t>We  also</w:t>
-      </w:r>
-      <w:proofErr w:type="gramEnd"/>
-      <w:r>
-        <w:rPr>
-          <w:rFonts w:ascii="Calibri" w:hAnsi="Calibri" w:cs="Calibri"/>
-          <w:sz w:val="28"/>
-          <w:szCs w:val="28"/>
-        </w:rPr>
-        <w:t xml:space="preserve"> show that shade and genetic architecture jointly affect trait correlations, which consequently influences indirect QTL effect sizes in later development. These results highlight the importance of an integrated view of the genotype-phenotype relationship, and </w:t>
-      </w:r>
-      <w:r>
-        <w:rPr>
-          <w:rFonts w:ascii="Calibri" w:hAnsi="Calibri" w:cs="Calibri"/>
-          <w:sz w:val="28"/>
-          <w:szCs w:val="28"/>
-        </w:rPr>
-        <w:lastRenderedPageBreak/>
-        <w:t>the need to not only account for genetics and environment, but also phenotype relationships throughout developmental time.</w:t>
+        <w:t xml:space="preserve"> in sun and shade path models. We discover that QTL effects are primarily indirect for later developmental traits,  suggesting that QTL effects on later developmental shade responses are primarily mediated by effects on earlier developmental traits. We  also show that shade and genetic architecture jointly affect trait correlations, which consequently influences indirect QTL effect sizes in later development. These results highlight the importance of an integrated view of the genotype-phenotype relationship, and the need to not only account for genetics and environment, but also phenotype relationships throughout developmental time.</w:t>
       </w:r>
     </w:p>
     <w:sectPr>

</xml_diff>